<commit_message>
Added resume details - experience, skills and tools
</commit_message>
<xml_diff>
--- a/apps/ariccb.dev/public/assets/resumes/Full-Stack Dev - Aric Crosson Bouwers - Resume ATS.docx
+++ b/apps/ariccb.dev/public/assets/resumes/Full-Stack Dev - Aric Crosson Bouwers - Resume ATS.docx
@@ -2,6 +2,410 @@
 <file path=word/document.xml><?xml version="1.0" encoding="utf-8"?>
 <w:document xmlns:wpc="http://schemas.microsoft.com/office/word/2010/wordprocessingCanvas" xmlns:cx="http://schemas.microsoft.com/office/drawing/2014/chartex" xmlns:cx1="http://schemas.microsoft.com/office/drawing/2015/9/8/chartex" xmlns:cx2="http://schemas.microsoft.com/office/drawing/2015/10/21/chartex" xmlns:cx3="http://schemas.microsoft.com/office/drawing/2016/5/9/chartex" xmlns:cx4="http://schemas.microsoft.com/office/drawing/2016/5/10/chartex" xmlns:cx5="http://schemas.microsoft.com/office/drawing/2016/5/11/chartex" xmlns:cx6="http://schemas.microsoft.com/office/drawing/2016/5/12/chartex" xmlns:cx7="http://schemas.microsoft.com/office/drawing/2016/5/13/chartex" xmlns:cx8="http://schemas.microsoft.com/office/drawing/2016/5/14/chartex" xmlns:mc="http://schemas.openxmlformats.org/markup-compatibility/2006" xmlns:aink="http://schemas.microsoft.com/office/drawing/2016/ink" xmlns:am3d="http://schemas.microsoft.com/office/drawing/2017/model3d" xmlns:o="urn:schemas-microsoft-com:office:office" xmlns:oel="http://schemas.microsoft.com/office/2019/extlst" xmlns:r="http://schemas.openxmlformats.org/officeDocument/2006/relationships" xmlns:m="http://schemas.openxmlformats.org/officeDocument/2006/math" xmlns:v="urn:schemas-microsoft-com:vml" xmlns:wp14="http://schemas.microsoft.com/office/word/2010/wordprocessingDrawing" xmlns:wp="http://schemas.openxmlformats.org/drawingml/2006/wordprocessingDrawing" xmlns:w10="urn:schemas-microsoft-com:office:word" xmlns:w="http://schemas.openxmlformats.org/wordprocessingml/2006/main" xmlns:w14="http://schemas.microsoft.com/office/word/2010/wordml" xmlns:w15="http://schemas.microsoft.com/office/word/2012/wordml" xmlns:w16cex="http://schemas.microsoft.com/office/word/2018/wordml/cex" xmlns:w16cid="http://schemas.microsoft.com/office/word/2016/wordml/cid" xmlns:w16="http://schemas.microsoft.com/office/word/2018/wordml" xmlns:w16sdtdh="http://schemas.microsoft.com/office/word/2020/wordml/sdtdatahash" xmlns:w16se="http://schemas.microsoft.com/office/word/2015/wordml/symex" xmlns:wpg="http://schemas.microsoft.com/office/word/2010/wordprocessingGroup" xmlns:wpi="http://schemas.microsoft.com/office/word/2010/wordprocessingInk" xmlns:wne="http://schemas.microsoft.com/office/word/2006/wordml" xmlns:wps="http://schemas.microsoft.com/office/word/2010/wordprocessingShape" mc:Ignorable="w14 w15 w16se w16cid w16 w16cex w16sdtdh wp14">
   <w:body>
+    <w:p>
+      <w:pPr>
+        <w:widowControl w:val="0"/>
+        <w:spacing w:line="240" w:lineRule="auto"/>
+        <w:jc w:val="center"/>
+        <w:rPr>
+          <w:rFonts w:ascii="Avenir Next" w:eastAsia="Spectral Medium" w:hAnsi="Avenir Next" w:cs="Spectral Medium"/>
+          <w:b/>
+          <w:bCs/>
+          <w:sz w:val="28"/>
+          <w:szCs w:val="28"/>
+        </w:rPr>
+      </w:pPr>
+      <w:r>
+        <w:rPr>
+          <w:rFonts w:ascii="Avenir Next" w:eastAsia="Spectral Medium" w:hAnsi="Avenir Next" w:cs="Spectral Medium"/>
+          <w:b/>
+          <w:bCs/>
+          <w:sz w:val="28"/>
+          <w:szCs w:val="28"/>
+        </w:rPr>
+        <w:t>Aric Crosson Bouwers – Full Stack Developer</w:t>
+      </w:r>
+    </w:p>
+    <w:p>
+      <w:pPr>
+        <w:widowControl w:val="0"/>
+        <w:spacing w:line="240" w:lineRule="auto"/>
+        <w:jc w:val="center"/>
+        <w:rPr>
+          <w:rFonts w:ascii="Avenir Next" w:eastAsia="Spectral" w:hAnsi="Avenir Next" w:cs="Spectral"/>
+          <w:color w:val="45818E"/>
+          <w:sz w:val="18"/>
+          <w:szCs w:val="18"/>
+        </w:rPr>
+      </w:pPr>
+      <w:r>
+        <w:rPr>
+          <w:rFonts w:ascii="Avenir Next" w:eastAsia="Spectral" w:hAnsi="Avenir Next" w:cs="Spectral"/>
+          <w:noProof/>
+          <w:sz w:val="18"/>
+          <w:szCs w:val="18"/>
+        </w:rPr>
+        <w:drawing>
+          <wp:inline distT="114300" distB="114300" distL="114300" distR="114300" wp14:anchorId="0D2EBCD5" wp14:editId="550EDCB1">
+            <wp:extent cx="91440" cy="91440"/>
+            <wp:effectExtent l="0" t="0" r="0" b="0"/>
+            <wp:docPr id="1853065361" name="Picture 1853065361" descr="A blue square with white letters&#10;&#10;Description automatically generated"/>
+            <wp:cNvGraphicFramePr/>
+            <a:graphic xmlns:a="http://schemas.openxmlformats.org/drawingml/2006/main">
+              <a:graphicData uri="http://schemas.openxmlformats.org/drawingml/2006/picture">
+                <pic:pic xmlns:pic="http://schemas.openxmlformats.org/drawingml/2006/picture">
+                  <pic:nvPicPr>
+                    <pic:cNvPr id="1853065361" name="Picture 1853065361" descr="A blue square with white letters&#10;&#10;Description automatically generated"/>
+                    <pic:cNvPicPr preferRelativeResize="0"/>
+                  </pic:nvPicPr>
+                  <pic:blipFill>
+                    <a:blip r:embed="rId7"/>
+                    <a:srcRect/>
+                    <a:stretch>
+                      <a:fillRect/>
+                    </a:stretch>
+                  </pic:blipFill>
+                  <pic:spPr>
+                    <a:xfrm>
+                      <a:off x="0" y="0"/>
+                      <a:ext cx="91440" cy="91440"/>
+                    </a:xfrm>
+                    <a:prstGeom prst="rect">
+                      <a:avLst/>
+                    </a:prstGeom>
+                    <a:ln/>
+                  </pic:spPr>
+                </pic:pic>
+              </a:graphicData>
+            </a:graphic>
+          </wp:inline>
+        </w:drawing>
+      </w:r>
+      <w:r>
+        <w:rPr>
+          <w:rFonts w:ascii="Avenir Next" w:eastAsia="Spectral" w:hAnsi="Avenir Next" w:cs="Spectral"/>
+          <w:sz w:val="18"/>
+          <w:szCs w:val="18"/>
+        </w:rPr>
+        <w:t xml:space="preserve"> </w:t>
+      </w:r>
+      <w:hyperlink r:id="rId8" w:history="1">
+        <w:r>
+          <w:rPr>
+            <w:rFonts w:ascii="Avenir Next" w:hAnsi="Avenir Next"/>
+            <w:color w:val="45818E"/>
+            <w:sz w:val="18"/>
+            <w:szCs w:val="18"/>
+          </w:rPr>
+          <w:t>LinkedIn</w:t>
+        </w:r>
+      </w:hyperlink>
+      <w:r>
+        <w:rPr>
+          <w:rFonts w:ascii="Avenir Next" w:eastAsia="Spectral" w:hAnsi="Avenir Next" w:cs="Spectral"/>
+          <w:color w:val="45818E"/>
+          <w:sz w:val="18"/>
+          <w:szCs w:val="18"/>
+        </w:rPr>
+        <w:t xml:space="preserve">  </w:t>
+      </w:r>
+      <w:r>
+        <w:rPr>
+          <w:rFonts w:ascii="Avenir Next" w:eastAsia="Spectral" w:hAnsi="Avenir Next" w:cs="Spectral"/>
+          <w:sz w:val="18"/>
+          <w:szCs w:val="18"/>
+        </w:rPr>
+        <w:t xml:space="preserve">|  </w:t>
+      </w:r>
+      <w:r>
+        <w:rPr>
+          <w:rFonts w:ascii="Avenir Next" w:eastAsia="Spectral" w:hAnsi="Avenir Next" w:cs="Spectral"/>
+          <w:noProof/>
+          <w:sz w:val="18"/>
+          <w:szCs w:val="18"/>
+        </w:rPr>
+        <w:drawing>
+          <wp:inline distT="114300" distB="114300" distL="114300" distR="114300" wp14:anchorId="36355DAD" wp14:editId="3857747D">
+            <wp:extent cx="91440" cy="91440"/>
+            <wp:effectExtent l="0" t="0" r="0" b="0"/>
+            <wp:docPr id="268093702" name="Picture 268093702" descr="A blue and white cell phone&#10;&#10;Description automatically generated"/>
+            <wp:cNvGraphicFramePr/>
+            <a:graphic xmlns:a="http://schemas.openxmlformats.org/drawingml/2006/main">
+              <a:graphicData uri="http://schemas.openxmlformats.org/drawingml/2006/picture">
+                <pic:pic xmlns:pic="http://schemas.openxmlformats.org/drawingml/2006/picture">
+                  <pic:nvPicPr>
+                    <pic:cNvPr id="268093702" name="Picture 268093702" descr="A blue and white cell phone&#10;&#10;Description automatically generated"/>
+                    <pic:cNvPicPr preferRelativeResize="0"/>
+                  </pic:nvPicPr>
+                  <pic:blipFill>
+                    <a:blip r:embed="rId9"/>
+                    <a:srcRect/>
+                    <a:stretch>
+                      <a:fillRect/>
+                    </a:stretch>
+                  </pic:blipFill>
+                  <pic:spPr>
+                    <a:xfrm>
+                      <a:off x="0" y="0"/>
+                      <a:ext cx="91440" cy="91440"/>
+                    </a:xfrm>
+                    <a:prstGeom prst="rect">
+                      <a:avLst/>
+                    </a:prstGeom>
+                    <a:ln/>
+                  </pic:spPr>
+                </pic:pic>
+              </a:graphicData>
+            </a:graphic>
+          </wp:inline>
+        </w:drawing>
+      </w:r>
+      <w:r>
+        <w:rPr>
+          <w:rFonts w:ascii="Avenir Next" w:eastAsia="Spectral" w:hAnsi="Avenir Next" w:cs="Spectral"/>
+          <w:sz w:val="18"/>
+          <w:szCs w:val="18"/>
+        </w:rPr>
+        <w:t xml:space="preserve"> </w:t>
+      </w:r>
+      <w:r>
+        <w:rPr>
+          <w:rFonts w:ascii="Avenir Next" w:hAnsi="Avenir Next"/>
+          <w:color w:val="45818E"/>
+          <w:sz w:val="18"/>
+          <w:szCs w:val="18"/>
+        </w:rPr>
+        <w:t>403-909-5049</w:t>
+      </w:r>
+      <w:r>
+        <w:rPr>
+          <w:rFonts w:ascii="Avenir Next" w:eastAsia="Spectral" w:hAnsi="Avenir Next" w:cs="Spectral"/>
+          <w:sz w:val="18"/>
+          <w:szCs w:val="18"/>
+        </w:rPr>
+        <w:t xml:space="preserve">  |  </w:t>
+      </w:r>
+      <w:r>
+        <w:rPr>
+          <w:rFonts w:ascii="Avenir Next" w:eastAsia="Spectral" w:hAnsi="Avenir Next" w:cs="Spectral"/>
+          <w:noProof/>
+          <w:sz w:val="18"/>
+          <w:szCs w:val="18"/>
+        </w:rPr>
+        <w:drawing>
+          <wp:inline distT="114300" distB="114300" distL="114300" distR="114300" wp14:anchorId="0E1CB38F" wp14:editId="7E2127BF">
+            <wp:extent cx="91440" cy="91440"/>
+            <wp:effectExtent l="0" t="0" r="0" b="0"/>
+            <wp:docPr id="1886677717" name="Picture 1886677717" descr="A blue and green globe&#10;&#10;Description automatically generated"/>
+            <wp:cNvGraphicFramePr/>
+            <a:graphic xmlns:a="http://schemas.openxmlformats.org/drawingml/2006/main">
+              <a:graphicData uri="http://schemas.openxmlformats.org/drawingml/2006/picture">
+                <pic:pic xmlns:pic="http://schemas.openxmlformats.org/drawingml/2006/picture">
+                  <pic:nvPicPr>
+                    <pic:cNvPr id="1886677717" name="Picture 1886677717" descr="A blue and green globe&#10;&#10;Description automatically generated"/>
+                    <pic:cNvPicPr preferRelativeResize="0"/>
+                  </pic:nvPicPr>
+                  <pic:blipFill>
+                    <a:blip r:embed="rId10"/>
+                    <a:srcRect/>
+                    <a:stretch>
+                      <a:fillRect/>
+                    </a:stretch>
+                  </pic:blipFill>
+                  <pic:spPr>
+                    <a:xfrm>
+                      <a:off x="0" y="0"/>
+                      <a:ext cx="91440" cy="91440"/>
+                    </a:xfrm>
+                    <a:prstGeom prst="rect">
+                      <a:avLst/>
+                    </a:prstGeom>
+                    <a:ln/>
+                  </pic:spPr>
+                </pic:pic>
+              </a:graphicData>
+            </a:graphic>
+          </wp:inline>
+        </w:drawing>
+      </w:r>
+      <w:r>
+        <w:rPr>
+          <w:rFonts w:ascii="Avenir Next" w:eastAsia="Spectral" w:hAnsi="Avenir Next" w:cs="Spectral"/>
+          <w:sz w:val="18"/>
+          <w:szCs w:val="18"/>
+        </w:rPr>
+        <w:t xml:space="preserve"> </w:t>
+      </w:r>
+      <w:hyperlink r:id="rId11" w:history="1">
+        <w:r>
+          <w:rPr>
+            <w:rFonts w:ascii="Avenir Next" w:hAnsi="Avenir Next"/>
+            <w:color w:val="45818E"/>
+            <w:sz w:val="18"/>
+            <w:szCs w:val="18"/>
+          </w:rPr>
+          <w:t>www.ariccb.dev - Portfolio</w:t>
+        </w:r>
+      </w:hyperlink>
+      <w:r>
+        <w:rPr>
+          <w:rFonts w:ascii="Avenir Next" w:hAnsi="Avenir Next"/>
+          <w:color w:val="45818E"/>
+          <w:sz w:val="18"/>
+          <w:szCs w:val="18"/>
+        </w:rPr>
+        <w:t xml:space="preserve">  </w:t>
+      </w:r>
+      <w:r>
+        <w:rPr>
+          <w:rFonts w:ascii="Avenir Next" w:eastAsia="Spectral" w:hAnsi="Avenir Next" w:cs="Spectral"/>
+          <w:sz w:val="18"/>
+          <w:szCs w:val="18"/>
+        </w:rPr>
+        <w:t xml:space="preserve">|  </w:t>
+      </w:r>
+      <w:r>
+        <w:rPr>
+          <w:rFonts w:ascii="Avenir Next" w:eastAsia="Spectral" w:hAnsi="Avenir Next" w:cs="Spectral"/>
+          <w:noProof/>
+          <w:sz w:val="18"/>
+          <w:szCs w:val="18"/>
+        </w:rPr>
+        <w:drawing>
+          <wp:inline distT="114300" distB="114300" distL="114300" distR="114300" wp14:anchorId="58FED06F" wp14:editId="428F0A84">
+            <wp:extent cx="91440" cy="91440"/>
+            <wp:effectExtent l="0" t="0" r="0" b="0"/>
+            <wp:docPr id="1704474261" name="Picture 1704474261" descr="A red and white envelope with a black background&#10;&#10;Description automatically generated"/>
+            <wp:cNvGraphicFramePr/>
+            <a:graphic xmlns:a="http://schemas.openxmlformats.org/drawingml/2006/main">
+              <a:graphicData uri="http://schemas.openxmlformats.org/drawingml/2006/picture">
+                <pic:pic xmlns:pic="http://schemas.openxmlformats.org/drawingml/2006/picture">
+                  <pic:nvPicPr>
+                    <pic:cNvPr id="1704474261" name="Picture 1704474261" descr="A red and white envelope with a black background&#10;&#10;Description automatically generated"/>
+                    <pic:cNvPicPr preferRelativeResize="0"/>
+                  </pic:nvPicPr>
+                  <pic:blipFill>
+                    <a:blip r:embed="rId12"/>
+                    <a:srcRect/>
+                    <a:stretch>
+                      <a:fillRect/>
+                    </a:stretch>
+                  </pic:blipFill>
+                  <pic:spPr>
+                    <a:xfrm>
+                      <a:off x="0" y="0"/>
+                      <a:ext cx="91440" cy="91440"/>
+                    </a:xfrm>
+                    <a:prstGeom prst="rect">
+                      <a:avLst/>
+                    </a:prstGeom>
+                    <a:ln/>
+                  </pic:spPr>
+                </pic:pic>
+              </a:graphicData>
+            </a:graphic>
+          </wp:inline>
+        </w:drawing>
+      </w:r>
+      <w:r>
+        <w:rPr>
+          <w:rFonts w:ascii="Avenir Next" w:eastAsia="Spectral" w:hAnsi="Avenir Next" w:cs="Spectral"/>
+          <w:sz w:val="18"/>
+          <w:szCs w:val="18"/>
+        </w:rPr>
+        <w:t xml:space="preserve"> </w:t>
+      </w:r>
+      <w:hyperlink r:id="rId13" w:history="1">
+        <w:r>
+          <w:rPr>
+            <w:rFonts w:ascii="Avenir Next" w:hAnsi="Avenir Next"/>
+            <w:color w:val="45818E"/>
+            <w:sz w:val="18"/>
+            <w:szCs w:val="18"/>
+          </w:rPr>
+          <w:t>contact@ariccb.dev</w:t>
+        </w:r>
+      </w:hyperlink>
+      <w:r>
+        <w:rPr>
+          <w:rFonts w:ascii="Avenir Next" w:hAnsi="Avenir Next"/>
+          <w:color w:val="45818E"/>
+          <w:sz w:val="18"/>
+          <w:szCs w:val="18"/>
+        </w:rPr>
+        <w:t xml:space="preserve">  </w:t>
+      </w:r>
+      <w:r>
+        <w:rPr>
+          <w:rFonts w:ascii="Avenir Next" w:eastAsia="Spectral" w:hAnsi="Avenir Next" w:cs="Spectral"/>
+          <w:sz w:val="18"/>
+          <w:szCs w:val="18"/>
+        </w:rPr>
+        <w:t xml:space="preserve">|  </w:t>
+      </w:r>
+      <w:r>
+        <w:rPr>
+          <w:rFonts w:ascii="Avenir Next" w:eastAsia="Spectral" w:hAnsi="Avenir Next" w:cs="Spectral"/>
+          <w:noProof/>
+          <w:sz w:val="18"/>
+          <w:szCs w:val="18"/>
+        </w:rPr>
+        <w:drawing>
+          <wp:inline distT="114300" distB="114300" distL="114300" distR="114300" wp14:anchorId="04933BC7" wp14:editId="1F690242">
+            <wp:extent cx="100584" cy="100584"/>
+            <wp:effectExtent l="0" t="0" r="0" b="0"/>
+            <wp:docPr id="1582789940" name="Picture 1582789940" descr="A black cat with a blue circle&#10;&#10;Description automatically generated"/>
+            <wp:cNvGraphicFramePr/>
+            <a:graphic xmlns:a="http://schemas.openxmlformats.org/drawingml/2006/main">
+              <a:graphicData uri="http://schemas.openxmlformats.org/drawingml/2006/picture">
+                <pic:pic xmlns:pic="http://schemas.openxmlformats.org/drawingml/2006/picture">
+                  <pic:nvPicPr>
+                    <pic:cNvPr id="1582789940" name="Picture 1582789940" descr="A black cat with a blue circle&#10;&#10;Description automatically generated"/>
+                    <pic:cNvPicPr preferRelativeResize="0"/>
+                  </pic:nvPicPr>
+                  <pic:blipFill>
+                    <a:blip r:embed="rId14"/>
+                    <a:srcRect/>
+                    <a:stretch>
+                      <a:fillRect/>
+                    </a:stretch>
+                  </pic:blipFill>
+                  <pic:spPr>
+                    <a:xfrm>
+                      <a:off x="0" y="0"/>
+                      <a:ext cx="100584" cy="100584"/>
+                    </a:xfrm>
+                    <a:prstGeom prst="rect">
+                      <a:avLst/>
+                    </a:prstGeom>
+                    <a:ln/>
+                  </pic:spPr>
+                </pic:pic>
+              </a:graphicData>
+            </a:graphic>
+          </wp:inline>
+        </w:drawing>
+      </w:r>
+      <w:r>
+        <w:rPr>
+          <w:rFonts w:ascii="Avenir Next" w:eastAsia="Spectral" w:hAnsi="Avenir Next" w:cs="Spectral"/>
+          <w:sz w:val="18"/>
+          <w:szCs w:val="18"/>
+        </w:rPr>
+        <w:t xml:space="preserve"> </w:t>
+      </w:r>
+      <w:hyperlink r:id="rId15">
+        <w:r>
+          <w:rPr>
+            <w:rFonts w:ascii="Avenir Next" w:hAnsi="Avenir Next"/>
+            <w:color w:val="45818E"/>
+            <w:sz w:val="18"/>
+            <w:szCs w:val="18"/>
+          </w:rPr>
+          <w:t>GitHub</w:t>
+        </w:r>
+      </w:hyperlink>
+    </w:p>
     <w:p>
       <w:pPr>
         <w:spacing w:line="240" w:lineRule="auto"/>
@@ -1024,7 +1428,7 @@
               </w:rPr>
               <w:t xml:space="preserve">Notable Projects - </w:t>
             </w:r>
-            <w:hyperlink r:id="rId7" w:history="1">
+            <w:hyperlink r:id="rId16" w:history="1">
               <w:r>
                 <w:rPr>
                   <w:rStyle w:val="Hyperlink"/>
@@ -1046,7 +1450,7 @@
               </w:rPr>
               <w:t xml:space="preserve"> (full stack) – </w:t>
             </w:r>
-            <w:hyperlink r:id="rId8" w:history="1">
+            <w:hyperlink r:id="rId17" w:history="1">
               <w:r>
                 <w:rPr>
                   <w:rStyle w:val="Hyperlink"/>
@@ -1068,7 +1472,7 @@
               </w:rPr>
               <w:t xml:space="preserve"> (full stack) – </w:t>
             </w:r>
-            <w:hyperlink r:id="rId9" w:history="1">
+            <w:hyperlink r:id="rId18" w:history="1">
               <w:r>
                 <w:rPr>
                   <w:rStyle w:val="Hyperlink"/>
@@ -1907,7 +2311,7 @@
               </w:rPr>
               <w:t xml:space="preserve">– </w:t>
             </w:r>
-            <w:hyperlink r:id="rId10" w:history="1">
+            <w:hyperlink r:id="rId19" w:history="1">
               <w:r>
                 <w:rPr>
                   <w:rStyle w:val="Hyperlink"/>
@@ -3203,14 +3607,15 @@
     <w:bookmarkEnd w:id="52"/>
     <w:p>
       <w:pPr>
+        <w:widowControl w:val="0"/>
         <w:spacing w:line="240" w:lineRule="auto"/>
-        <w:ind w:hanging="270"/>
-        <w:rPr>
-          <w:rFonts w:ascii="Avenir Next" w:eastAsia="Nunito" w:hAnsi="Avenir Next" w:cs="Nunito"/>
-          <w:color w:val="0F0F0F"/>
-          <w:sz w:val="18"/>
-          <w:szCs w:val="18"/>
-          <w:lang w:val="en-CA"/>
+        <w:jc w:val="center"/>
+        <w:rPr>
+          <w:rFonts w:ascii="Avenir Next" w:eastAsia="Spectral Medium" w:hAnsi="Avenir Next" w:cs="Spectral Medium"/>
+          <w:b/>
+          <w:bCs/>
+          <w:sz w:val="28"/>
+          <w:szCs w:val="28"/>
         </w:rPr>
       </w:pPr>
       <w:r>
@@ -3221,15 +3626,408 @@
         </w:rPr>
         <w:br/>
       </w:r>
+      <w:r>
+        <w:rPr>
+          <w:rFonts w:ascii="Avenir Next" w:eastAsia="Spectral Medium" w:hAnsi="Avenir Next" w:cs="Spectral Medium"/>
+          <w:b/>
+          <w:bCs/>
+          <w:sz w:val="28"/>
+          <w:szCs w:val="28"/>
+        </w:rPr>
+        <w:lastRenderedPageBreak/>
+        <w:t>Aric Crosson Bouwers – Full Stack Developer</w:t>
+      </w:r>
+    </w:p>
+    <w:p>
+      <w:pPr>
+        <w:widowControl w:val="0"/>
+        <w:spacing w:line="240" w:lineRule="auto"/>
+        <w:jc w:val="center"/>
+        <w:rPr>
+          <w:rFonts w:ascii="Avenir Next" w:eastAsia="Spectral" w:hAnsi="Avenir Next" w:cs="Spectral"/>
+          <w:color w:val="45818E"/>
+          <w:sz w:val="18"/>
+          <w:szCs w:val="18"/>
+        </w:rPr>
+      </w:pPr>
+      <w:r>
+        <w:rPr>
+          <w:rFonts w:ascii="Avenir Next" w:eastAsia="Spectral" w:hAnsi="Avenir Next" w:cs="Spectral"/>
+          <w:noProof/>
+          <w:sz w:val="18"/>
+          <w:szCs w:val="18"/>
+        </w:rPr>
+        <w:drawing>
+          <wp:inline distT="114300" distB="114300" distL="114300" distR="114300" wp14:anchorId="6C6B9C8D" wp14:editId="7761C6C1">
+            <wp:extent cx="91440" cy="91440"/>
+            <wp:effectExtent l="0" t="0" r="0" b="0"/>
+            <wp:docPr id="1139891303" name="Picture 1139891303" descr="A blue square with white letters&#10;&#10;Description automatically generated"/>
+            <wp:cNvGraphicFramePr/>
+            <a:graphic xmlns:a="http://schemas.openxmlformats.org/drawingml/2006/main">
+              <a:graphicData uri="http://schemas.openxmlformats.org/drawingml/2006/picture">
+                <pic:pic xmlns:pic="http://schemas.openxmlformats.org/drawingml/2006/picture">
+                  <pic:nvPicPr>
+                    <pic:cNvPr id="1139891303" name="Picture 1139891303" descr="A blue square with white letters&#10;&#10;Description automatically generated"/>
+                    <pic:cNvPicPr preferRelativeResize="0"/>
+                  </pic:nvPicPr>
+                  <pic:blipFill>
+                    <a:blip r:embed="rId7"/>
+                    <a:srcRect/>
+                    <a:stretch>
+                      <a:fillRect/>
+                    </a:stretch>
+                  </pic:blipFill>
+                  <pic:spPr>
+                    <a:xfrm>
+                      <a:off x="0" y="0"/>
+                      <a:ext cx="91440" cy="91440"/>
+                    </a:xfrm>
+                    <a:prstGeom prst="rect">
+                      <a:avLst/>
+                    </a:prstGeom>
+                    <a:ln/>
+                  </pic:spPr>
+                </pic:pic>
+              </a:graphicData>
+            </a:graphic>
+          </wp:inline>
+        </w:drawing>
+      </w:r>
+      <w:r>
+        <w:rPr>
+          <w:rFonts w:ascii="Avenir Next" w:eastAsia="Spectral" w:hAnsi="Avenir Next" w:cs="Spectral"/>
+          <w:sz w:val="18"/>
+          <w:szCs w:val="18"/>
+        </w:rPr>
+        <w:t xml:space="preserve"> </w:t>
+      </w:r>
+      <w:hyperlink r:id="rId20" w:history="1">
+        <w:r>
+          <w:rPr>
+            <w:rFonts w:ascii="Avenir Next" w:hAnsi="Avenir Next"/>
+            <w:color w:val="45818E"/>
+            <w:sz w:val="18"/>
+            <w:szCs w:val="18"/>
+          </w:rPr>
+          <w:t>LinkedIn</w:t>
+        </w:r>
+      </w:hyperlink>
+      <w:r>
+        <w:rPr>
+          <w:rFonts w:ascii="Avenir Next" w:eastAsia="Spectral" w:hAnsi="Avenir Next" w:cs="Spectral"/>
+          <w:color w:val="45818E"/>
+          <w:sz w:val="18"/>
+          <w:szCs w:val="18"/>
+        </w:rPr>
+        <w:t xml:space="preserve">  </w:t>
+      </w:r>
+      <w:r>
+        <w:rPr>
+          <w:rFonts w:ascii="Avenir Next" w:eastAsia="Spectral" w:hAnsi="Avenir Next" w:cs="Spectral"/>
+          <w:sz w:val="18"/>
+          <w:szCs w:val="18"/>
+        </w:rPr>
+        <w:t xml:space="preserve">|  </w:t>
+      </w:r>
+      <w:r>
+        <w:rPr>
+          <w:rFonts w:ascii="Avenir Next" w:eastAsia="Spectral" w:hAnsi="Avenir Next" w:cs="Spectral"/>
+          <w:noProof/>
+          <w:sz w:val="18"/>
+          <w:szCs w:val="18"/>
+        </w:rPr>
+        <w:drawing>
+          <wp:inline distT="114300" distB="114300" distL="114300" distR="114300" wp14:anchorId="7D12CBC7" wp14:editId="55208043">
+            <wp:extent cx="91440" cy="91440"/>
+            <wp:effectExtent l="0" t="0" r="0" b="0"/>
+            <wp:docPr id="92885460" name="Picture 92885460" descr="A blue and white cell phone&#10;&#10;Description automatically generated"/>
+            <wp:cNvGraphicFramePr/>
+            <a:graphic xmlns:a="http://schemas.openxmlformats.org/drawingml/2006/main">
+              <a:graphicData uri="http://schemas.openxmlformats.org/drawingml/2006/picture">
+                <pic:pic xmlns:pic="http://schemas.openxmlformats.org/drawingml/2006/picture">
+                  <pic:nvPicPr>
+                    <pic:cNvPr id="92885460" name="Picture 92885460" descr="A blue and white cell phone&#10;&#10;Description automatically generated"/>
+                    <pic:cNvPicPr preferRelativeResize="0"/>
+                  </pic:nvPicPr>
+                  <pic:blipFill>
+                    <a:blip r:embed="rId9"/>
+                    <a:srcRect/>
+                    <a:stretch>
+                      <a:fillRect/>
+                    </a:stretch>
+                  </pic:blipFill>
+                  <pic:spPr>
+                    <a:xfrm>
+                      <a:off x="0" y="0"/>
+                      <a:ext cx="91440" cy="91440"/>
+                    </a:xfrm>
+                    <a:prstGeom prst="rect">
+                      <a:avLst/>
+                    </a:prstGeom>
+                    <a:ln/>
+                  </pic:spPr>
+                </pic:pic>
+              </a:graphicData>
+            </a:graphic>
+          </wp:inline>
+        </w:drawing>
+      </w:r>
+      <w:r>
+        <w:rPr>
+          <w:rFonts w:ascii="Avenir Next" w:eastAsia="Spectral" w:hAnsi="Avenir Next" w:cs="Spectral"/>
+          <w:sz w:val="18"/>
+          <w:szCs w:val="18"/>
+        </w:rPr>
+        <w:t xml:space="preserve"> </w:t>
+      </w:r>
+      <w:r>
+        <w:rPr>
+          <w:rFonts w:ascii="Avenir Next" w:hAnsi="Avenir Next"/>
+          <w:color w:val="45818E"/>
+          <w:sz w:val="18"/>
+          <w:szCs w:val="18"/>
+        </w:rPr>
+        <w:t>403-909-5049</w:t>
+      </w:r>
+      <w:r>
+        <w:rPr>
+          <w:rFonts w:ascii="Avenir Next" w:eastAsia="Spectral" w:hAnsi="Avenir Next" w:cs="Spectral"/>
+          <w:sz w:val="18"/>
+          <w:szCs w:val="18"/>
+        </w:rPr>
+        <w:t xml:space="preserve">  |  </w:t>
+      </w:r>
+      <w:r>
+        <w:rPr>
+          <w:rFonts w:ascii="Avenir Next" w:eastAsia="Spectral" w:hAnsi="Avenir Next" w:cs="Spectral"/>
+          <w:noProof/>
+          <w:sz w:val="18"/>
+          <w:szCs w:val="18"/>
+        </w:rPr>
+        <w:drawing>
+          <wp:inline distT="114300" distB="114300" distL="114300" distR="114300" wp14:anchorId="5AE564A1" wp14:editId="2D52499C">
+            <wp:extent cx="91440" cy="91440"/>
+            <wp:effectExtent l="0" t="0" r="0" b="0"/>
+            <wp:docPr id="731612553" name="Picture 731612553" descr="A blue and green globe&#10;&#10;Description automatically generated"/>
+            <wp:cNvGraphicFramePr/>
+            <a:graphic xmlns:a="http://schemas.openxmlformats.org/drawingml/2006/main">
+              <a:graphicData uri="http://schemas.openxmlformats.org/drawingml/2006/picture">
+                <pic:pic xmlns:pic="http://schemas.openxmlformats.org/drawingml/2006/picture">
+                  <pic:nvPicPr>
+                    <pic:cNvPr id="731612553" name="Picture 731612553" descr="A blue and green globe&#10;&#10;Description automatically generated"/>
+                    <pic:cNvPicPr preferRelativeResize="0"/>
+                  </pic:nvPicPr>
+                  <pic:blipFill>
+                    <a:blip r:embed="rId10"/>
+                    <a:srcRect/>
+                    <a:stretch>
+                      <a:fillRect/>
+                    </a:stretch>
+                  </pic:blipFill>
+                  <pic:spPr>
+                    <a:xfrm>
+                      <a:off x="0" y="0"/>
+                      <a:ext cx="91440" cy="91440"/>
+                    </a:xfrm>
+                    <a:prstGeom prst="rect">
+                      <a:avLst/>
+                    </a:prstGeom>
+                    <a:ln/>
+                  </pic:spPr>
+                </pic:pic>
+              </a:graphicData>
+            </a:graphic>
+          </wp:inline>
+        </w:drawing>
+      </w:r>
+      <w:r>
+        <w:rPr>
+          <w:rFonts w:ascii="Avenir Next" w:eastAsia="Spectral" w:hAnsi="Avenir Next" w:cs="Spectral"/>
+          <w:sz w:val="18"/>
+          <w:szCs w:val="18"/>
+        </w:rPr>
+        <w:t xml:space="preserve"> </w:t>
+      </w:r>
+      <w:hyperlink r:id="rId21" w:history="1">
+        <w:r>
+          <w:rPr>
+            <w:rFonts w:ascii="Avenir Next" w:hAnsi="Avenir Next"/>
+            <w:color w:val="45818E"/>
+            <w:sz w:val="18"/>
+            <w:szCs w:val="18"/>
+          </w:rPr>
+          <w:t>www.ariccb.dev - Portfolio</w:t>
+        </w:r>
+      </w:hyperlink>
+      <w:r>
+        <w:rPr>
+          <w:rFonts w:ascii="Avenir Next" w:hAnsi="Avenir Next"/>
+          <w:color w:val="45818E"/>
+          <w:sz w:val="18"/>
+          <w:szCs w:val="18"/>
+        </w:rPr>
+        <w:t xml:space="preserve">  </w:t>
+      </w:r>
+      <w:r>
+        <w:rPr>
+          <w:rFonts w:ascii="Avenir Next" w:eastAsia="Spectral" w:hAnsi="Avenir Next" w:cs="Spectral"/>
+          <w:sz w:val="18"/>
+          <w:szCs w:val="18"/>
+        </w:rPr>
+        <w:t xml:space="preserve">|  </w:t>
+      </w:r>
+      <w:r>
+        <w:rPr>
+          <w:rFonts w:ascii="Avenir Next" w:eastAsia="Spectral" w:hAnsi="Avenir Next" w:cs="Spectral"/>
+          <w:noProof/>
+          <w:sz w:val="18"/>
+          <w:szCs w:val="18"/>
+        </w:rPr>
+        <w:drawing>
+          <wp:inline distT="114300" distB="114300" distL="114300" distR="114300" wp14:anchorId="48DEA656" wp14:editId="20A001B8">
+            <wp:extent cx="91440" cy="91440"/>
+            <wp:effectExtent l="0" t="0" r="0" b="0"/>
+            <wp:docPr id="1273503013" name="Picture 1273503013" descr="A red and white envelope with a black background&#10;&#10;Description automatically generated"/>
+            <wp:cNvGraphicFramePr/>
+            <a:graphic xmlns:a="http://schemas.openxmlformats.org/drawingml/2006/main">
+              <a:graphicData uri="http://schemas.openxmlformats.org/drawingml/2006/picture">
+                <pic:pic xmlns:pic="http://schemas.openxmlformats.org/drawingml/2006/picture">
+                  <pic:nvPicPr>
+                    <pic:cNvPr id="1273503013" name="Picture 1273503013" descr="A red and white envelope with a black background&#10;&#10;Description automatically generated"/>
+                    <pic:cNvPicPr preferRelativeResize="0"/>
+                  </pic:nvPicPr>
+                  <pic:blipFill>
+                    <a:blip r:embed="rId12"/>
+                    <a:srcRect/>
+                    <a:stretch>
+                      <a:fillRect/>
+                    </a:stretch>
+                  </pic:blipFill>
+                  <pic:spPr>
+                    <a:xfrm>
+                      <a:off x="0" y="0"/>
+                      <a:ext cx="91440" cy="91440"/>
+                    </a:xfrm>
+                    <a:prstGeom prst="rect">
+                      <a:avLst/>
+                    </a:prstGeom>
+                    <a:ln/>
+                  </pic:spPr>
+                </pic:pic>
+              </a:graphicData>
+            </a:graphic>
+          </wp:inline>
+        </w:drawing>
+      </w:r>
+      <w:r>
+        <w:rPr>
+          <w:rFonts w:ascii="Avenir Next" w:eastAsia="Spectral" w:hAnsi="Avenir Next" w:cs="Spectral"/>
+          <w:sz w:val="18"/>
+          <w:szCs w:val="18"/>
+        </w:rPr>
+        <w:t xml:space="preserve"> </w:t>
+      </w:r>
+      <w:hyperlink r:id="rId22" w:history="1">
+        <w:r>
+          <w:rPr>
+            <w:rFonts w:ascii="Avenir Next" w:hAnsi="Avenir Next"/>
+            <w:color w:val="45818E"/>
+            <w:sz w:val="18"/>
+            <w:szCs w:val="18"/>
+          </w:rPr>
+          <w:t>contact@ariccb.dev</w:t>
+        </w:r>
+      </w:hyperlink>
+      <w:r>
+        <w:rPr>
+          <w:rFonts w:ascii="Avenir Next" w:hAnsi="Avenir Next"/>
+          <w:color w:val="45818E"/>
+          <w:sz w:val="18"/>
+          <w:szCs w:val="18"/>
+        </w:rPr>
+        <w:t xml:space="preserve">  </w:t>
+      </w:r>
+      <w:r>
+        <w:rPr>
+          <w:rFonts w:ascii="Avenir Next" w:eastAsia="Spectral" w:hAnsi="Avenir Next" w:cs="Spectral"/>
+          <w:sz w:val="18"/>
+          <w:szCs w:val="18"/>
+        </w:rPr>
+        <w:t xml:space="preserve">|  </w:t>
+      </w:r>
+      <w:r>
+        <w:rPr>
+          <w:rFonts w:ascii="Avenir Next" w:eastAsia="Spectral" w:hAnsi="Avenir Next" w:cs="Spectral"/>
+          <w:noProof/>
+          <w:sz w:val="18"/>
+          <w:szCs w:val="18"/>
+        </w:rPr>
+        <w:drawing>
+          <wp:inline distT="114300" distB="114300" distL="114300" distR="114300" wp14:anchorId="356EA678" wp14:editId="70F50D07">
+            <wp:extent cx="100584" cy="100584"/>
+            <wp:effectExtent l="0" t="0" r="0" b="0"/>
+            <wp:docPr id="1837795289" name="Picture 1837795289" descr="A black cat with a blue circle&#10;&#10;Description automatically generated"/>
+            <wp:cNvGraphicFramePr/>
+            <a:graphic xmlns:a="http://schemas.openxmlformats.org/drawingml/2006/main">
+              <a:graphicData uri="http://schemas.openxmlformats.org/drawingml/2006/picture">
+                <pic:pic xmlns:pic="http://schemas.openxmlformats.org/drawingml/2006/picture">
+                  <pic:nvPicPr>
+                    <pic:cNvPr id="1837795289" name="Picture 1837795289" descr="A black cat with a blue circle&#10;&#10;Description automatically generated"/>
+                    <pic:cNvPicPr preferRelativeResize="0"/>
+                  </pic:nvPicPr>
+                  <pic:blipFill>
+                    <a:blip r:embed="rId14"/>
+                    <a:srcRect/>
+                    <a:stretch>
+                      <a:fillRect/>
+                    </a:stretch>
+                  </pic:blipFill>
+                  <pic:spPr>
+                    <a:xfrm>
+                      <a:off x="0" y="0"/>
+                      <a:ext cx="100584" cy="100584"/>
+                    </a:xfrm>
+                    <a:prstGeom prst="rect">
+                      <a:avLst/>
+                    </a:prstGeom>
+                    <a:ln/>
+                  </pic:spPr>
+                </pic:pic>
+              </a:graphicData>
+            </a:graphic>
+          </wp:inline>
+        </w:drawing>
+      </w:r>
+      <w:r>
+        <w:rPr>
+          <w:rFonts w:ascii="Avenir Next" w:eastAsia="Spectral" w:hAnsi="Avenir Next" w:cs="Spectral"/>
+          <w:sz w:val="18"/>
+          <w:szCs w:val="18"/>
+        </w:rPr>
+        <w:t xml:space="preserve"> </w:t>
+      </w:r>
+      <w:hyperlink r:id="rId23">
+        <w:r>
+          <w:rPr>
+            <w:rFonts w:ascii="Avenir Next" w:hAnsi="Avenir Next"/>
+            <w:color w:val="45818E"/>
+            <w:sz w:val="18"/>
+            <w:szCs w:val="18"/>
+          </w:rPr>
+          <w:t>GitHub</w:t>
+        </w:r>
+      </w:hyperlink>
     </w:p>
     <w:p>
       <w:pPr>
         <w:spacing w:line="240" w:lineRule="auto"/>
-        <w:ind w:left="-270"/>
-        <w:rPr>
-          <w:rFonts w:ascii="Avenir Next" w:eastAsia="Nunito" w:hAnsi="Avenir Next" w:cs="Nunito"/>
-          <w:sz w:val="8"/>
-          <w:szCs w:val="8"/>
+        <w:ind w:hanging="270"/>
+        <w:rPr>
+          <w:rFonts w:ascii="Avenir Next" w:eastAsia="Nunito" w:hAnsi="Avenir Next" w:cs="Nunito"/>
+          <w:color w:val="0F0F0F"/>
+          <w:sz w:val="18"/>
+          <w:szCs w:val="18"/>
+          <w:lang w:val="en-CA"/>
         </w:rPr>
       </w:pPr>
     </w:p>
@@ -3239,6 +4037,17 @@
         <w:ind w:left="-270"/>
         <w:rPr>
           <w:rFonts w:ascii="Avenir Next" w:eastAsia="Nunito" w:hAnsi="Avenir Next" w:cs="Nunito"/>
+          <w:sz w:val="8"/>
+          <w:szCs w:val="8"/>
+        </w:rPr>
+      </w:pPr>
+    </w:p>
+    <w:p>
+      <w:pPr>
+        <w:spacing w:line="240" w:lineRule="auto"/>
+        <w:ind w:left="-270"/>
+        <w:rPr>
+          <w:rFonts w:ascii="Avenir Next" w:eastAsia="Nunito" w:hAnsi="Avenir Next" w:cs="Nunito"/>
           <w:sz w:val="2"/>
           <w:szCs w:val="2"/>
         </w:rPr>
@@ -3249,7 +4058,6 @@
           <w:b/>
           <w:color w:val="1155CC"/>
         </w:rPr>
-        <w:lastRenderedPageBreak/>
         <w:t>Education</w:t>
       </w:r>
       <w:r>
@@ -5115,7 +5923,7 @@
         </w:rPr>
         <w:t xml:space="preserve">| </w:t>
       </w:r>
-      <w:hyperlink r:id="rId11" w:history="1">
+      <w:hyperlink r:id="rId24" w:history="1">
         <w:r>
           <w:rPr>
             <w:rStyle w:val="Hyperlink"/>
@@ -5315,7 +6123,7 @@
         </w:rPr>
         <w:t xml:space="preserve">| </w:t>
       </w:r>
-      <w:hyperlink r:id="rId12" w:history="1">
+      <w:hyperlink r:id="rId25" w:history="1">
         <w:r>
           <w:rPr>
             <w:rStyle w:val="Hyperlink"/>
@@ -5342,7 +6150,7 @@
       </w:pPr>
     </w:p>
     <w:sectPr>
-      <w:headerReference w:type="default" r:id="rId13"/>
+      <w:headerReference w:type="default" r:id="rId26"/>
       <w:pgSz w:w="12240" w:h="15840"/>
       <w:pgMar w:top="270" w:right="450" w:bottom="90" w:left="720" w:header="720" w:footer="720" w:gutter="0"/>
       <w:pgNumType w:start="1"/>
@@ -5410,403 +6218,12 @@
       <w:spacing w:line="240" w:lineRule="auto"/>
       <w:jc w:val="center"/>
       <w:rPr>
-        <w:rFonts w:ascii="Avenir Next" w:eastAsia="Spectral Medium" w:hAnsi="Avenir Next" w:cs="Spectral Medium"/>
-        <w:b/>
-        <w:bCs/>
-        <w:sz w:val="28"/>
-        <w:szCs w:val="28"/>
-      </w:rPr>
-    </w:pPr>
-    <w:r>
-      <w:rPr>
-        <w:rFonts w:ascii="Avenir Next" w:eastAsia="Spectral Medium" w:hAnsi="Avenir Next" w:cs="Spectral Medium"/>
-        <w:b/>
-        <w:bCs/>
-        <w:sz w:val="28"/>
-        <w:szCs w:val="28"/>
-      </w:rPr>
-      <w:t>Aric Crosson Bouwers – Full Stack Developer</w:t>
-    </w:r>
-  </w:p>
-  <w:p>
-    <w:pPr>
-      <w:widowControl w:val="0"/>
-      <w:spacing w:line="240" w:lineRule="auto"/>
-      <w:jc w:val="center"/>
-      <w:rPr>
         <w:rFonts w:ascii="Avenir Next" w:eastAsia="Spectral" w:hAnsi="Avenir Next" w:cs="Spectral"/>
         <w:color w:val="45818E"/>
         <w:sz w:val="18"/>
         <w:szCs w:val="18"/>
       </w:rPr>
     </w:pPr>
-    <w:r>
-      <w:rPr>
-        <w:rFonts w:ascii="Avenir Next" w:eastAsia="Spectral" w:hAnsi="Avenir Next" w:cs="Spectral"/>
-        <w:noProof/>
-        <w:sz w:val="18"/>
-        <w:szCs w:val="18"/>
-      </w:rPr>
-      <w:drawing>
-        <wp:inline distT="114300" distB="114300" distL="114300" distR="114300" wp14:anchorId="64D6B2E3" wp14:editId="1B999053">
-          <wp:extent cx="91440" cy="91440"/>
-          <wp:effectExtent l="0" t="0" r="0" b="0"/>
-          <wp:docPr id="1853065361" name="Picture 1853065361"/>
-          <wp:cNvGraphicFramePr/>
-          <a:graphic xmlns:a="http://schemas.openxmlformats.org/drawingml/2006/main">
-            <a:graphicData uri="http://schemas.openxmlformats.org/drawingml/2006/picture">
-              <pic:pic xmlns:pic="http://schemas.openxmlformats.org/drawingml/2006/picture">
-                <pic:nvPicPr>
-                  <pic:cNvPr id="0" name="image3.png"/>
-                  <pic:cNvPicPr preferRelativeResize="0"/>
-                </pic:nvPicPr>
-                <pic:blipFill>
-                  <a:blip r:embed="rId1"/>
-                  <a:srcRect/>
-                  <a:stretch>
-                    <a:fillRect/>
-                  </a:stretch>
-                </pic:blipFill>
-                <pic:spPr>
-                  <a:xfrm>
-                    <a:off x="0" y="0"/>
-                    <a:ext cx="91440" cy="91440"/>
-                  </a:xfrm>
-                  <a:prstGeom prst="rect">
-                    <a:avLst/>
-                  </a:prstGeom>
-                  <a:ln/>
-                </pic:spPr>
-              </pic:pic>
-            </a:graphicData>
-          </a:graphic>
-        </wp:inline>
-      </w:drawing>
-    </w:r>
-    <w:r>
-      <w:rPr>
-        <w:rFonts w:ascii="Avenir Next" w:eastAsia="Spectral" w:hAnsi="Avenir Next" w:cs="Spectral"/>
-        <w:sz w:val="18"/>
-        <w:szCs w:val="18"/>
-      </w:rPr>
-      <w:t xml:space="preserve"> </w:t>
-    </w:r>
-    <w:hyperlink r:id="rId2" w:history="1">
-      <w:r>
-        <w:rPr>
-          <w:rFonts w:ascii="Avenir Next" w:hAnsi="Avenir Next"/>
-          <w:color w:val="45818E"/>
-          <w:sz w:val="18"/>
-          <w:szCs w:val="18"/>
-        </w:rPr>
-        <w:t>LinkedIn</w:t>
-      </w:r>
-    </w:hyperlink>
-    <w:r>
-      <w:rPr>
-        <w:rFonts w:ascii="Avenir Next" w:eastAsia="Spectral" w:hAnsi="Avenir Next" w:cs="Spectral"/>
-        <w:color w:val="45818E"/>
-        <w:sz w:val="18"/>
-        <w:szCs w:val="18"/>
-      </w:rPr>
-      <w:t xml:space="preserve">  </w:t>
-    </w:r>
-    <w:r>
-      <w:rPr>
-        <w:rFonts w:ascii="Avenir Next" w:eastAsia="Spectral" w:hAnsi="Avenir Next" w:cs="Spectral"/>
-        <w:sz w:val="18"/>
-        <w:szCs w:val="18"/>
-      </w:rPr>
-      <w:t xml:space="preserve">|  </w:t>
-    </w:r>
-    <w:r>
-      <w:rPr>
-        <w:rFonts w:ascii="Avenir Next" w:eastAsia="Spectral" w:hAnsi="Avenir Next" w:cs="Spectral"/>
-        <w:noProof/>
-        <w:sz w:val="18"/>
-        <w:szCs w:val="18"/>
-      </w:rPr>
-      <w:drawing>
-        <wp:inline distT="114300" distB="114300" distL="114300" distR="114300" wp14:anchorId="6D427C2B" wp14:editId="2AA26A6B">
-          <wp:extent cx="91440" cy="91440"/>
-          <wp:effectExtent l="0" t="0" r="0" b="0"/>
-          <wp:docPr id="268093702" name="Picture 268093702"/>
-          <wp:cNvGraphicFramePr/>
-          <a:graphic xmlns:a="http://schemas.openxmlformats.org/drawingml/2006/main">
-            <a:graphicData uri="http://schemas.openxmlformats.org/drawingml/2006/picture">
-              <pic:pic xmlns:pic="http://schemas.openxmlformats.org/drawingml/2006/picture">
-                <pic:nvPicPr>
-                  <pic:cNvPr id="0" name="image1.png"/>
-                  <pic:cNvPicPr preferRelativeResize="0"/>
-                </pic:nvPicPr>
-                <pic:blipFill>
-                  <a:blip r:embed="rId3"/>
-                  <a:srcRect/>
-                  <a:stretch>
-                    <a:fillRect/>
-                  </a:stretch>
-                </pic:blipFill>
-                <pic:spPr>
-                  <a:xfrm>
-                    <a:off x="0" y="0"/>
-                    <a:ext cx="91440" cy="91440"/>
-                  </a:xfrm>
-                  <a:prstGeom prst="rect">
-                    <a:avLst/>
-                  </a:prstGeom>
-                  <a:ln/>
-                </pic:spPr>
-              </pic:pic>
-            </a:graphicData>
-          </a:graphic>
-        </wp:inline>
-      </w:drawing>
-    </w:r>
-    <w:r>
-      <w:rPr>
-        <w:rFonts w:ascii="Avenir Next" w:eastAsia="Spectral" w:hAnsi="Avenir Next" w:cs="Spectral"/>
-        <w:sz w:val="18"/>
-        <w:szCs w:val="18"/>
-      </w:rPr>
-      <w:t xml:space="preserve"> </w:t>
-    </w:r>
-    <w:r>
-      <w:rPr>
-        <w:rFonts w:ascii="Avenir Next" w:hAnsi="Avenir Next"/>
-        <w:color w:val="45818E"/>
-        <w:sz w:val="18"/>
-        <w:szCs w:val="18"/>
-      </w:rPr>
-      <w:t>403-909-5049</w:t>
-    </w:r>
-    <w:r>
-      <w:rPr>
-        <w:rFonts w:ascii="Avenir Next" w:eastAsia="Spectral" w:hAnsi="Avenir Next" w:cs="Spectral"/>
-        <w:sz w:val="18"/>
-        <w:szCs w:val="18"/>
-      </w:rPr>
-      <w:t xml:space="preserve">  |  </w:t>
-    </w:r>
-    <w:r>
-      <w:rPr>
-        <w:rFonts w:ascii="Avenir Next" w:eastAsia="Spectral" w:hAnsi="Avenir Next" w:cs="Spectral"/>
-        <w:noProof/>
-        <w:sz w:val="18"/>
-        <w:szCs w:val="18"/>
-      </w:rPr>
-      <w:drawing>
-        <wp:inline distT="114300" distB="114300" distL="114300" distR="114300" wp14:anchorId="33D95AD2" wp14:editId="347DFCDC">
-          <wp:extent cx="91440" cy="91440"/>
-          <wp:effectExtent l="0" t="0" r="0" b="0"/>
-          <wp:docPr id="1886677717" name="Picture 1886677717"/>
-          <wp:cNvGraphicFramePr/>
-          <a:graphic xmlns:a="http://schemas.openxmlformats.org/drawingml/2006/main">
-            <a:graphicData uri="http://schemas.openxmlformats.org/drawingml/2006/picture">
-              <pic:pic xmlns:pic="http://schemas.openxmlformats.org/drawingml/2006/picture">
-                <pic:nvPicPr>
-                  <pic:cNvPr id="0" name="image4.png"/>
-                  <pic:cNvPicPr preferRelativeResize="0"/>
-                </pic:nvPicPr>
-                <pic:blipFill>
-                  <a:blip r:embed="rId4"/>
-                  <a:srcRect/>
-                  <a:stretch>
-                    <a:fillRect/>
-                  </a:stretch>
-                </pic:blipFill>
-                <pic:spPr>
-                  <a:xfrm>
-                    <a:off x="0" y="0"/>
-                    <a:ext cx="91440" cy="91440"/>
-                  </a:xfrm>
-                  <a:prstGeom prst="rect">
-                    <a:avLst/>
-                  </a:prstGeom>
-                  <a:ln/>
-                </pic:spPr>
-              </pic:pic>
-            </a:graphicData>
-          </a:graphic>
-        </wp:inline>
-      </w:drawing>
-    </w:r>
-    <w:r>
-      <w:rPr>
-        <w:rFonts w:ascii="Avenir Next" w:eastAsia="Spectral" w:hAnsi="Avenir Next" w:cs="Spectral"/>
-        <w:sz w:val="18"/>
-        <w:szCs w:val="18"/>
-      </w:rPr>
-      <w:t xml:space="preserve"> </w:t>
-    </w:r>
-    <w:hyperlink r:id="rId5" w:history="1">
-      <w:r>
-        <w:rPr>
-          <w:rFonts w:ascii="Avenir Next" w:hAnsi="Avenir Next"/>
-          <w:color w:val="45818E"/>
-          <w:sz w:val="18"/>
-          <w:szCs w:val="18"/>
-        </w:rPr>
-        <w:t>www.ariccb.dev - Portfolio</w:t>
-      </w:r>
-    </w:hyperlink>
-    <w:r>
-      <w:rPr>
-        <w:rFonts w:ascii="Avenir Next" w:hAnsi="Avenir Next"/>
-        <w:color w:val="45818E"/>
-        <w:sz w:val="18"/>
-        <w:szCs w:val="18"/>
-      </w:rPr>
-      <w:t xml:space="preserve">  </w:t>
-    </w:r>
-    <w:r>
-      <w:rPr>
-        <w:rFonts w:ascii="Avenir Next" w:eastAsia="Spectral" w:hAnsi="Avenir Next" w:cs="Spectral"/>
-        <w:sz w:val="18"/>
-        <w:szCs w:val="18"/>
-      </w:rPr>
-      <w:t xml:space="preserve">|  </w:t>
-    </w:r>
-    <w:r>
-      <w:rPr>
-        <w:rFonts w:ascii="Avenir Next" w:eastAsia="Spectral" w:hAnsi="Avenir Next" w:cs="Spectral"/>
-        <w:noProof/>
-        <w:sz w:val="18"/>
-        <w:szCs w:val="18"/>
-      </w:rPr>
-      <w:drawing>
-        <wp:inline distT="114300" distB="114300" distL="114300" distR="114300" wp14:anchorId="605A6434" wp14:editId="06C30865">
-          <wp:extent cx="91440" cy="91440"/>
-          <wp:effectExtent l="0" t="0" r="0" b="0"/>
-          <wp:docPr id="1704474261" name="Picture 1704474261"/>
-          <wp:cNvGraphicFramePr/>
-          <a:graphic xmlns:a="http://schemas.openxmlformats.org/drawingml/2006/main">
-            <a:graphicData uri="http://schemas.openxmlformats.org/drawingml/2006/picture">
-              <pic:pic xmlns:pic="http://schemas.openxmlformats.org/drawingml/2006/picture">
-                <pic:nvPicPr>
-                  <pic:cNvPr id="0" name="image2.png"/>
-                  <pic:cNvPicPr preferRelativeResize="0"/>
-                </pic:nvPicPr>
-                <pic:blipFill>
-                  <a:blip r:embed="rId6"/>
-                  <a:srcRect/>
-                  <a:stretch>
-                    <a:fillRect/>
-                  </a:stretch>
-                </pic:blipFill>
-                <pic:spPr>
-                  <a:xfrm>
-                    <a:off x="0" y="0"/>
-                    <a:ext cx="91440" cy="91440"/>
-                  </a:xfrm>
-                  <a:prstGeom prst="rect">
-                    <a:avLst/>
-                  </a:prstGeom>
-                  <a:ln/>
-                </pic:spPr>
-              </pic:pic>
-            </a:graphicData>
-          </a:graphic>
-        </wp:inline>
-      </w:drawing>
-    </w:r>
-    <w:r>
-      <w:rPr>
-        <w:rFonts w:ascii="Avenir Next" w:eastAsia="Spectral" w:hAnsi="Avenir Next" w:cs="Spectral"/>
-        <w:sz w:val="18"/>
-        <w:szCs w:val="18"/>
-      </w:rPr>
-      <w:t xml:space="preserve"> </w:t>
-    </w:r>
-    <w:hyperlink r:id="rId7" w:history="1">
-      <w:r>
-        <w:rPr>
-          <w:rFonts w:ascii="Avenir Next" w:hAnsi="Avenir Next"/>
-          <w:color w:val="45818E"/>
-          <w:sz w:val="18"/>
-          <w:szCs w:val="18"/>
-        </w:rPr>
-        <w:t>contact@ariccb.dev</w:t>
-      </w:r>
-    </w:hyperlink>
-    <w:r>
-      <w:rPr>
-        <w:rFonts w:ascii="Avenir Next" w:hAnsi="Avenir Next"/>
-        <w:color w:val="45818E"/>
-        <w:sz w:val="18"/>
-        <w:szCs w:val="18"/>
-      </w:rPr>
-      <w:t xml:space="preserve">  </w:t>
-    </w:r>
-    <w:r>
-      <w:rPr>
-        <w:rFonts w:ascii="Avenir Next" w:eastAsia="Spectral" w:hAnsi="Avenir Next" w:cs="Spectral"/>
-        <w:sz w:val="18"/>
-        <w:szCs w:val="18"/>
-      </w:rPr>
-      <w:t xml:space="preserve">|  </w:t>
-    </w:r>
-    <w:r>
-      <w:rPr>
-        <w:rFonts w:ascii="Avenir Next" w:eastAsia="Spectral" w:hAnsi="Avenir Next" w:cs="Spectral"/>
-        <w:noProof/>
-        <w:sz w:val="18"/>
-        <w:szCs w:val="18"/>
-      </w:rPr>
-      <w:drawing>
-        <wp:inline distT="114300" distB="114300" distL="114300" distR="114300" wp14:anchorId="0325B495" wp14:editId="588D59D8">
-          <wp:extent cx="100584" cy="100584"/>
-          <wp:effectExtent l="0" t="0" r="0" b="0"/>
-          <wp:docPr id="1582789940" name="Picture 1582789940"/>
-          <wp:cNvGraphicFramePr/>
-          <a:graphic xmlns:a="http://schemas.openxmlformats.org/drawingml/2006/main">
-            <a:graphicData uri="http://schemas.openxmlformats.org/drawingml/2006/picture">
-              <pic:pic xmlns:pic="http://schemas.openxmlformats.org/drawingml/2006/picture">
-                <pic:nvPicPr>
-                  <pic:cNvPr id="0" name="image5.png"/>
-                  <pic:cNvPicPr preferRelativeResize="0"/>
-                </pic:nvPicPr>
-                <pic:blipFill>
-                  <a:blip r:embed="rId8"/>
-                  <a:srcRect/>
-                  <a:stretch>
-                    <a:fillRect/>
-                  </a:stretch>
-                </pic:blipFill>
-                <pic:spPr>
-                  <a:xfrm>
-                    <a:off x="0" y="0"/>
-                    <a:ext cx="100584" cy="100584"/>
-                  </a:xfrm>
-                  <a:prstGeom prst="rect">
-                    <a:avLst/>
-                  </a:prstGeom>
-                  <a:ln/>
-                </pic:spPr>
-              </pic:pic>
-            </a:graphicData>
-          </a:graphic>
-        </wp:inline>
-      </w:drawing>
-    </w:r>
-    <w:r>
-      <w:rPr>
-        <w:rFonts w:ascii="Avenir Next" w:eastAsia="Spectral" w:hAnsi="Avenir Next" w:cs="Spectral"/>
-        <w:sz w:val="18"/>
-        <w:szCs w:val="18"/>
-      </w:rPr>
-      <w:t xml:space="preserve"> </w:t>
-    </w:r>
-    <w:hyperlink r:id="rId9">
-      <w:r>
-        <w:rPr>
-          <w:rFonts w:ascii="Avenir Next" w:hAnsi="Avenir Next"/>
-          <w:color w:val="45818E"/>
-          <w:sz w:val="18"/>
-          <w:szCs w:val="18"/>
-        </w:rPr>
-        <w:t>GitHub</w:t>
-      </w:r>
-    </w:hyperlink>
   </w:p>
 </w:hdr>
 </file>

</xml_diff>